<commit_message>
<feat: succesfully delete data>
</commit_message>
<xml_diff>
--- a/Notes.docx
+++ b/Notes.docx
@@ -28,8 +28,13 @@
         </w:numPr>
       </w:pPr>
       <w:r>
-        <w:t>Download NuGet MongoDB.Driver</w:t>
-      </w:r>
+        <w:t xml:space="preserve">Download NuGet </w:t>
+      </w:r>
+      <w:proofErr w:type="spellStart"/>
+      <w:r>
+        <w:t>MongoDB.Driver</w:t>
+      </w:r>
+      <w:proofErr w:type="spellEnd"/>
     </w:p>
     <w:p>
       <w:pPr>
@@ -40,8 +45,21 @@
         </w:numPr>
       </w:pPr>
       <w:r>
-        <w:t>Buat folder models yang berisi class todo</w:t>
-      </w:r>
+        <w:t xml:space="preserve">Buat folder models yang </w:t>
+      </w:r>
+      <w:proofErr w:type="spellStart"/>
+      <w:r>
+        <w:t>berisi</w:t>
+      </w:r>
+      <w:proofErr w:type="spellEnd"/>
+      <w:r>
+        <w:t xml:space="preserve"> class </w:t>
+      </w:r>
+      <w:proofErr w:type="spellStart"/>
+      <w:r>
+        <w:t>todo</w:t>
+      </w:r>
+      <w:proofErr w:type="spellEnd"/>
     </w:p>
     <w:p>
       <w:pPr>
@@ -52,7 +70,63 @@
         </w:numPr>
       </w:pPr>
       <w:r>
-        <w:t>Tulis kode di class todo yaitu kode models dan jangan lupa tambahin using</w:t>
+        <w:t xml:space="preserve">Tulis </w:t>
+      </w:r>
+      <w:proofErr w:type="spellStart"/>
+      <w:r>
+        <w:t>kode</w:t>
+      </w:r>
+      <w:proofErr w:type="spellEnd"/>
+      <w:r>
+        <w:t xml:space="preserve"> di class </w:t>
+      </w:r>
+      <w:proofErr w:type="spellStart"/>
+      <w:r>
+        <w:t>todo</w:t>
+      </w:r>
+      <w:proofErr w:type="spellEnd"/>
+      <w:r>
+        <w:t xml:space="preserve"> </w:t>
+      </w:r>
+      <w:proofErr w:type="spellStart"/>
+      <w:r>
+        <w:t>yaitu</w:t>
+      </w:r>
+      <w:proofErr w:type="spellEnd"/>
+      <w:r>
+        <w:t xml:space="preserve"> </w:t>
+      </w:r>
+      <w:proofErr w:type="spellStart"/>
+      <w:r>
+        <w:t>kode</w:t>
+      </w:r>
+      <w:proofErr w:type="spellEnd"/>
+      <w:r>
+        <w:t xml:space="preserve"> models dan </w:t>
+      </w:r>
+      <w:proofErr w:type="spellStart"/>
+      <w:r>
+        <w:t>jangan</w:t>
+      </w:r>
+      <w:proofErr w:type="spellEnd"/>
+      <w:r>
+        <w:t xml:space="preserve"> </w:t>
+      </w:r>
+      <w:proofErr w:type="spellStart"/>
+      <w:r>
+        <w:t>lupa</w:t>
+      </w:r>
+      <w:proofErr w:type="spellEnd"/>
+      <w:r>
+        <w:t xml:space="preserve"> </w:t>
+      </w:r>
+      <w:proofErr w:type="spellStart"/>
+      <w:r>
+        <w:t>tambahin</w:t>
+      </w:r>
+      <w:proofErr w:type="spellEnd"/>
+      <w:r>
+        <w:t xml:space="preserve"> using</w:t>
       </w:r>
     </w:p>
     <w:p>
@@ -74,7 +148,11 @@
         <w:t>di</w:t>
       </w:r>
       <w:r>
-        <w:t xml:space="preserve"> appset</w:t>
+        <w:t xml:space="preserve"> </w:t>
+      </w:r>
+      <w:proofErr w:type="spellStart"/>
+      <w:r>
+        <w:t>appset</w:t>
       </w:r>
       <w:r>
         <w:t>t</w:t>
@@ -82,9 +160,31 @@
       <w:r>
         <w:t>ings.json</w:t>
       </w:r>
-      <w:r>
-        <w:t xml:space="preserve"> yaitu connection string, DatabaseName, dan CollectionName</w:t>
-      </w:r>
+      <w:proofErr w:type="spellEnd"/>
+      <w:r>
+        <w:t xml:space="preserve"> </w:t>
+      </w:r>
+      <w:proofErr w:type="spellStart"/>
+      <w:r>
+        <w:t>yaitu</w:t>
+      </w:r>
+      <w:proofErr w:type="spellEnd"/>
+      <w:r>
+        <w:t xml:space="preserve"> connection string, </w:t>
+      </w:r>
+      <w:proofErr w:type="spellStart"/>
+      <w:r>
+        <w:t>DatabaseName</w:t>
+      </w:r>
+      <w:proofErr w:type="spellEnd"/>
+      <w:r>
+        <w:t xml:space="preserve">, dan </w:t>
+      </w:r>
+      <w:proofErr w:type="spellStart"/>
+      <w:r>
+        <w:t>CollectionName</w:t>
+      </w:r>
+      <w:proofErr w:type="spellEnd"/>
     </w:p>
     <w:p>
       <w:pPr>
@@ -96,8 +196,13 @@
         <w:spacing w:before="240"/>
       </w:pPr>
       <w:r>
-        <w:t>Buat file interface ITodoStoreDatabaseSettings</w:t>
-      </w:r>
+        <w:t xml:space="preserve">Buat file interface </w:t>
+      </w:r>
+      <w:proofErr w:type="spellStart"/>
+      <w:r>
+        <w:t>ITodoStoreDatabaseSettings</w:t>
+      </w:r>
+      <w:proofErr w:type="spellEnd"/>
     </w:p>
     <w:p>
       <w:pPr>
@@ -109,8 +214,13 @@
         <w:spacing w:before="240"/>
       </w:pPr>
       <w:r>
-        <w:t>Buat file class TodoStoreDatabaseSettings</w:t>
-      </w:r>
+        <w:t xml:space="preserve">Buat file class </w:t>
+      </w:r>
+      <w:proofErr w:type="spellStart"/>
+      <w:r>
+        <w:t>TodoStoreDatabaseSettings</w:t>
+      </w:r>
+      <w:proofErr w:type="spellEnd"/>
     </w:p>
     <w:p>
       <w:pPr>
@@ -118,8 +228,61 @@
         <w:spacing w:before="240"/>
       </w:pPr>
       <w:r>
-        <w:t>Interface dan class ini digunakan untuk ngeread dan store mongoDB database settings yang ada di file appsettings.json</w:t>
-      </w:r>
+        <w:t xml:space="preserve">Interface dan class </w:t>
+      </w:r>
+      <w:proofErr w:type="spellStart"/>
+      <w:r>
+        <w:t>ini</w:t>
+      </w:r>
+      <w:proofErr w:type="spellEnd"/>
+      <w:r>
+        <w:t xml:space="preserve"> </w:t>
+      </w:r>
+      <w:proofErr w:type="spellStart"/>
+      <w:r>
+        <w:t>digunakan</w:t>
+      </w:r>
+      <w:proofErr w:type="spellEnd"/>
+      <w:r>
+        <w:t xml:space="preserve"> </w:t>
+      </w:r>
+      <w:proofErr w:type="spellStart"/>
+      <w:r>
+        <w:t>untuk</w:t>
+      </w:r>
+      <w:proofErr w:type="spellEnd"/>
+      <w:r>
+        <w:t xml:space="preserve"> </w:t>
+      </w:r>
+      <w:proofErr w:type="spellStart"/>
+      <w:r>
+        <w:t>ngeread</w:t>
+      </w:r>
+      <w:proofErr w:type="spellEnd"/>
+      <w:r>
+        <w:t xml:space="preserve"> dan store </w:t>
+      </w:r>
+      <w:proofErr w:type="spellStart"/>
+      <w:r>
+        <w:t>mongoDB</w:t>
+      </w:r>
+      <w:proofErr w:type="spellEnd"/>
+      <w:r>
+        <w:t xml:space="preserve"> database settings yang </w:t>
+      </w:r>
+      <w:proofErr w:type="spellStart"/>
+      <w:r>
+        <w:t>ada</w:t>
+      </w:r>
+      <w:proofErr w:type="spellEnd"/>
+      <w:r>
+        <w:t xml:space="preserve"> di file </w:t>
+      </w:r>
+      <w:proofErr w:type="spellStart"/>
+      <w:r>
+        <w:t>appsettings.json</w:t>
+      </w:r>
+      <w:proofErr w:type="spellEnd"/>
     </w:p>
     <w:p>
       <w:pPr>
@@ -131,14 +294,48 @@
         <w:spacing w:before="240"/>
       </w:pPr>
       <w:r>
-        <w:t>Buat folder services yang berisi interface</w:t>
-      </w:r>
-      <w:r>
-        <w:t xml:space="preserve"> dan class TodoService</w:t>
-      </w:r>
-      <w:r>
-        <w:t>, isi dengan kode</w:t>
-      </w:r>
+        <w:t xml:space="preserve">Buat folder services yang </w:t>
+      </w:r>
+      <w:proofErr w:type="spellStart"/>
+      <w:r>
+        <w:t>berisi</w:t>
+      </w:r>
+      <w:proofErr w:type="spellEnd"/>
+      <w:r>
+        <w:t xml:space="preserve"> interface</w:t>
+      </w:r>
+      <w:r>
+        <w:t xml:space="preserve"> dan class </w:t>
+      </w:r>
+      <w:proofErr w:type="spellStart"/>
+      <w:r>
+        <w:t>TodoService</w:t>
+      </w:r>
+      <w:proofErr w:type="spellEnd"/>
+      <w:r>
+        <w:t xml:space="preserve">, </w:t>
+      </w:r>
+      <w:proofErr w:type="spellStart"/>
+      <w:r>
+        <w:t>isi</w:t>
+      </w:r>
+      <w:proofErr w:type="spellEnd"/>
+      <w:r>
+        <w:t xml:space="preserve"> </w:t>
+      </w:r>
+      <w:proofErr w:type="spellStart"/>
+      <w:r>
+        <w:t>dengan</w:t>
+      </w:r>
+      <w:proofErr w:type="spellEnd"/>
+      <w:r>
+        <w:t xml:space="preserve"> </w:t>
+      </w:r>
+      <w:proofErr w:type="spellStart"/>
+      <w:r>
+        <w:t>kode</w:t>
+      </w:r>
+      <w:proofErr w:type="spellEnd"/>
     </w:p>
     <w:p>
       <w:pPr>
@@ -150,8 +347,13 @@
         <w:spacing w:before="240"/>
       </w:pPr>
       <w:r>
-        <w:t>Configure standard dependency injection di Program.cs</w:t>
-      </w:r>
+        <w:t xml:space="preserve">Configure standard dependency injection di </w:t>
+      </w:r>
+      <w:proofErr w:type="spellStart"/>
+      <w:r>
+        <w:t>Program.cs</w:t>
+      </w:r>
+      <w:proofErr w:type="spellEnd"/>
     </w:p>
     <w:p>
       <w:pPr>
@@ -166,7 +368,15 @@
         <w:t>Add file di controllers</w:t>
       </w:r>
       <w:r>
-        <w:t xml:space="preserve"> yang isinya method HTTP</w:t>
+        <w:t xml:space="preserve"> yang </w:t>
+      </w:r>
+      <w:proofErr w:type="spellStart"/>
+      <w:r>
+        <w:t>isinya</w:t>
+      </w:r>
+      <w:proofErr w:type="spellEnd"/>
+      <w:r>
+        <w:t xml:space="preserve"> method HTTP</w:t>
       </w:r>
     </w:p>
     <w:p>
@@ -214,17 +424,32 @@
       <w:pPr>
         <w:spacing w:before="240"/>
       </w:pPr>
-      <w:r>
-        <w:t>DatabaseName : Todos</w:t>
-      </w:r>
-    </w:p>
-    <w:p>
-      <w:pPr>
-        <w:spacing w:before="240"/>
-      </w:pPr>
-      <w:r>
-        <w:t>allQuest : allQuest</w:t>
-      </w:r>
+      <w:proofErr w:type="spellStart"/>
+      <w:r>
+        <w:t>DatabaseName</w:t>
+      </w:r>
+      <w:proofErr w:type="spellEnd"/>
+      <w:r>
+        <w:t xml:space="preserve"> : Todos</w:t>
+      </w:r>
+    </w:p>
+    <w:p>
+      <w:pPr>
+        <w:spacing w:before="240"/>
+      </w:pPr>
+      <w:proofErr w:type="spellStart"/>
+      <w:r>
+        <w:t>allQuest</w:t>
+      </w:r>
+      <w:proofErr w:type="spellEnd"/>
+      <w:r>
+        <w:t xml:space="preserve"> : </w:t>
+      </w:r>
+      <w:proofErr w:type="spellStart"/>
+      <w:r>
+        <w:t>allQuest</w:t>
+      </w:r>
+      <w:proofErr w:type="spellEnd"/>
       <w:r>
         <w:t xml:space="preserve"> </w:t>
       </w:r>
@@ -252,105 +477,223 @@
           <w:shd w:val="clear" w:color="auto" w:fill="161618"/>
         </w:rPr>
       </w:pPr>
-      <w:r>
-        <w:rPr>
-          <w:rFonts w:ascii="Consolas" w:hAnsi="Consolas"/>
-          <w:sz w:val="21"/>
-          <w:szCs w:val="21"/>
-          <w:shd w:val="clear" w:color="auto" w:fill="161618"/>
-        </w:rPr>
-        <w:t>npm create vite@latest</w:t>
-      </w:r>
-    </w:p>
-    <w:p>
-      <w:pPr>
-        <w:spacing w:before="240"/>
-        <w:rPr>
-          <w:rFonts w:ascii="Consolas" w:hAnsi="Consolas"/>
-          <w:sz w:val="21"/>
-          <w:szCs w:val="21"/>
-          <w:shd w:val="clear" w:color="auto" w:fill="161618"/>
-        </w:rPr>
-      </w:pPr>
-      <w:r>
-        <w:rPr>
-          <w:rFonts w:ascii="Consolas" w:hAnsi="Consolas"/>
-          <w:sz w:val="21"/>
-          <w:szCs w:val="21"/>
-          <w:shd w:val="clear" w:color="auto" w:fill="161618"/>
-        </w:rPr>
-        <w:t xml:space="preserve">npm </w:t>
-      </w:r>
-      <w:r>
-        <w:rPr>
-          <w:rFonts w:ascii="Consolas" w:hAnsi="Consolas"/>
-          <w:sz w:val="21"/>
-          <w:szCs w:val="21"/>
-          <w:shd w:val="clear" w:color="auto" w:fill="161618"/>
-        </w:rPr>
-        <w:t>i    (</w:t>
-      </w:r>
-      <w:r>
-        <w:t>belum ada node modules)</w:t>
-      </w:r>
-    </w:p>
-    <w:p>
-      <w:pPr>
-        <w:spacing w:before="240"/>
-        <w:rPr>
-          <w:rFonts w:ascii="Consolas" w:hAnsi="Consolas"/>
-          <w:sz w:val="21"/>
-          <w:szCs w:val="21"/>
-          <w:shd w:val="clear" w:color="auto" w:fill="161618"/>
-        </w:rPr>
-      </w:pPr>
-      <w:r>
-        <w:rPr>
-          <w:rFonts w:ascii="Consolas" w:hAnsi="Consolas"/>
-          <w:sz w:val="21"/>
-          <w:szCs w:val="21"/>
-          <w:shd w:val="clear" w:color="auto" w:fill="161618"/>
-        </w:rPr>
-        <w:t>npm run dev</w:t>
-      </w:r>
-    </w:p>
-    <w:p>
-      <w:pPr>
-        <w:spacing w:before="240"/>
-        <w:rPr>
-          <w:rFonts w:ascii="Consolas" w:hAnsi="Consolas"/>
-          <w:sz w:val="21"/>
-          <w:szCs w:val="21"/>
-          <w:shd w:val="clear" w:color="auto" w:fill="161618"/>
-        </w:rPr>
-      </w:pPr>
-      <w:r>
-        <w:rPr>
-          <w:rFonts w:ascii="Consolas" w:hAnsi="Consolas"/>
-          <w:sz w:val="21"/>
-          <w:szCs w:val="21"/>
-          <w:shd w:val="clear" w:color="auto" w:fill="161618"/>
-        </w:rPr>
-        <w:t>npm i axios</w:t>
-      </w:r>
-    </w:p>
-    <w:p>
-      <w:pPr>
-        <w:spacing w:before="240"/>
-        <w:rPr>
-          <w:rFonts w:ascii="Consolas" w:hAnsi="Consolas"/>
-          <w:sz w:val="21"/>
-          <w:szCs w:val="21"/>
-          <w:shd w:val="clear" w:color="auto" w:fill="161618"/>
-        </w:rPr>
-      </w:pPr>
-    </w:p>
-    <w:p>
-      <w:pPr>
-        <w:spacing w:before="240"/>
-      </w:pPr>
-      <w:r>
-        <w:t xml:space="preserve">ASP rest api : </w:t>
+      <w:proofErr w:type="spellStart"/>
+      <w:r>
+        <w:rPr>
+          <w:rFonts w:ascii="Consolas" w:hAnsi="Consolas"/>
+          <w:sz w:val="21"/>
+          <w:szCs w:val="21"/>
+          <w:shd w:val="clear" w:color="auto" w:fill="161618"/>
+        </w:rPr>
+        <w:t>npm</w:t>
+      </w:r>
+      <w:proofErr w:type="spellEnd"/>
+      <w:r>
+        <w:rPr>
+          <w:rFonts w:ascii="Consolas" w:hAnsi="Consolas"/>
+          <w:sz w:val="21"/>
+          <w:szCs w:val="21"/>
+          <w:shd w:val="clear" w:color="auto" w:fill="161618"/>
+        </w:rPr>
+        <w:t xml:space="preserve"> create </w:t>
+      </w:r>
+      <w:proofErr w:type="spellStart"/>
+      <w:r>
+        <w:rPr>
+          <w:rFonts w:ascii="Consolas" w:hAnsi="Consolas"/>
+          <w:sz w:val="21"/>
+          <w:szCs w:val="21"/>
+          <w:shd w:val="clear" w:color="auto" w:fill="161618"/>
+        </w:rPr>
+        <w:t>vite@latest</w:t>
+      </w:r>
+      <w:proofErr w:type="spellEnd"/>
+    </w:p>
+    <w:p>
+      <w:pPr>
+        <w:spacing w:before="240"/>
+        <w:rPr>
+          <w:rFonts w:ascii="Consolas" w:hAnsi="Consolas"/>
+          <w:sz w:val="21"/>
+          <w:szCs w:val="21"/>
+          <w:shd w:val="clear" w:color="auto" w:fill="161618"/>
+        </w:rPr>
+      </w:pPr>
+      <w:proofErr w:type="spellStart"/>
+      <w:r>
+        <w:rPr>
+          <w:rFonts w:ascii="Consolas" w:hAnsi="Consolas"/>
+          <w:sz w:val="21"/>
+          <w:szCs w:val="21"/>
+          <w:shd w:val="clear" w:color="auto" w:fill="161618"/>
+        </w:rPr>
+        <w:t>npm</w:t>
+      </w:r>
+      <w:proofErr w:type="spellEnd"/>
+      <w:r>
+        <w:rPr>
+          <w:rFonts w:ascii="Consolas" w:hAnsi="Consolas"/>
+          <w:sz w:val="21"/>
+          <w:szCs w:val="21"/>
+          <w:shd w:val="clear" w:color="auto" w:fill="161618"/>
+        </w:rPr>
+        <w:t xml:space="preserve"> </w:t>
+      </w:r>
+      <w:proofErr w:type="spellStart"/>
+      <w:r>
+        <w:rPr>
+          <w:rFonts w:ascii="Consolas" w:hAnsi="Consolas"/>
+          <w:sz w:val="21"/>
+          <w:szCs w:val="21"/>
+          <w:shd w:val="clear" w:color="auto" w:fill="161618"/>
+        </w:rPr>
+        <w:t>i</w:t>
+      </w:r>
+      <w:proofErr w:type="spellEnd"/>
+      <w:r>
+        <w:rPr>
+          <w:rFonts w:ascii="Consolas" w:hAnsi="Consolas"/>
+          <w:sz w:val="21"/>
+          <w:szCs w:val="21"/>
+          <w:shd w:val="clear" w:color="auto" w:fill="161618"/>
+        </w:rPr>
+        <w:t xml:space="preserve">    (</w:t>
+      </w:r>
+      <w:proofErr w:type="spellStart"/>
+      <w:r>
+        <w:t>belum</w:t>
+      </w:r>
+      <w:proofErr w:type="spellEnd"/>
+      <w:r>
+        <w:t xml:space="preserve"> </w:t>
+      </w:r>
+      <w:proofErr w:type="spellStart"/>
+      <w:r>
+        <w:t>ada</w:t>
+      </w:r>
+      <w:proofErr w:type="spellEnd"/>
+      <w:r>
+        <w:t xml:space="preserve"> node modules)</w:t>
+      </w:r>
+    </w:p>
+    <w:p>
+      <w:pPr>
+        <w:spacing w:before="240"/>
+        <w:rPr>
+          <w:rFonts w:ascii="Consolas" w:hAnsi="Consolas"/>
+          <w:sz w:val="21"/>
+          <w:szCs w:val="21"/>
+          <w:shd w:val="clear" w:color="auto" w:fill="161618"/>
+        </w:rPr>
+      </w:pPr>
+      <w:proofErr w:type="spellStart"/>
+      <w:r>
+        <w:rPr>
+          <w:rFonts w:ascii="Consolas" w:hAnsi="Consolas"/>
+          <w:sz w:val="21"/>
+          <w:szCs w:val="21"/>
+          <w:shd w:val="clear" w:color="auto" w:fill="161618"/>
+        </w:rPr>
+        <w:t>npm</w:t>
+      </w:r>
+      <w:proofErr w:type="spellEnd"/>
+      <w:r>
+        <w:rPr>
+          <w:rFonts w:ascii="Consolas" w:hAnsi="Consolas"/>
+          <w:sz w:val="21"/>
+          <w:szCs w:val="21"/>
+          <w:shd w:val="clear" w:color="auto" w:fill="161618"/>
+        </w:rPr>
+        <w:t xml:space="preserve"> run dev</w:t>
+      </w:r>
+    </w:p>
+    <w:p>
+      <w:pPr>
+        <w:spacing w:before="240"/>
+        <w:rPr>
+          <w:rFonts w:ascii="Consolas" w:hAnsi="Consolas"/>
+          <w:sz w:val="21"/>
+          <w:szCs w:val="21"/>
+          <w:shd w:val="clear" w:color="auto" w:fill="161618"/>
+        </w:rPr>
+      </w:pPr>
+      <w:proofErr w:type="spellStart"/>
+      <w:r>
+        <w:rPr>
+          <w:rFonts w:ascii="Consolas" w:hAnsi="Consolas"/>
+          <w:sz w:val="21"/>
+          <w:szCs w:val="21"/>
+          <w:shd w:val="clear" w:color="auto" w:fill="161618"/>
+        </w:rPr>
+        <w:t>npm</w:t>
+      </w:r>
+      <w:proofErr w:type="spellEnd"/>
+      <w:r>
+        <w:rPr>
+          <w:rFonts w:ascii="Consolas" w:hAnsi="Consolas"/>
+          <w:sz w:val="21"/>
+          <w:szCs w:val="21"/>
+          <w:shd w:val="clear" w:color="auto" w:fill="161618"/>
+        </w:rPr>
+        <w:t xml:space="preserve"> </w:t>
+      </w:r>
+      <w:proofErr w:type="spellStart"/>
+      <w:r>
+        <w:rPr>
+          <w:rFonts w:ascii="Consolas" w:hAnsi="Consolas"/>
+          <w:sz w:val="21"/>
+          <w:szCs w:val="21"/>
+          <w:shd w:val="clear" w:color="auto" w:fill="161618"/>
+        </w:rPr>
+        <w:t>i</w:t>
+      </w:r>
+      <w:proofErr w:type="spellEnd"/>
+      <w:r>
+        <w:rPr>
+          <w:rFonts w:ascii="Consolas" w:hAnsi="Consolas"/>
+          <w:sz w:val="21"/>
+          <w:szCs w:val="21"/>
+          <w:shd w:val="clear" w:color="auto" w:fill="161618"/>
+        </w:rPr>
+        <w:t xml:space="preserve"> </w:t>
+      </w:r>
+      <w:proofErr w:type="spellStart"/>
+      <w:r>
+        <w:rPr>
+          <w:rFonts w:ascii="Consolas" w:hAnsi="Consolas"/>
+          <w:sz w:val="21"/>
+          <w:szCs w:val="21"/>
+          <w:shd w:val="clear" w:color="auto" w:fill="161618"/>
+        </w:rPr>
+        <w:t>axios</w:t>
+      </w:r>
+      <w:proofErr w:type="spellEnd"/>
+    </w:p>
+    <w:p>
+      <w:pPr>
+        <w:spacing w:before="240"/>
+        <w:rPr>
+          <w:rFonts w:ascii="Consolas" w:hAnsi="Consolas"/>
+          <w:sz w:val="21"/>
+          <w:szCs w:val="21"/>
+          <w:shd w:val="clear" w:color="auto" w:fill="161618"/>
+        </w:rPr>
+      </w:pPr>
+    </w:p>
+    <w:p>
+      <w:pPr>
+        <w:spacing w:before="240"/>
+      </w:pPr>
+      <w:r>
+        <w:t xml:space="preserve">ASP rest </w:t>
+      </w:r>
+      <w:proofErr w:type="spellStart"/>
+      <w:r>
+        <w:t>api</w:t>
+      </w:r>
+      <w:proofErr w:type="spellEnd"/>
+      <w:r>
+        <w:t xml:space="preserve"> : </w:t>
       </w:r>
       <w:hyperlink r:id="rId5" w:history="1">
         <w:r>
@@ -368,16 +711,43 @@
       <w:r>
         <w:t xml:space="preserve">Connect FE : </w:t>
       </w:r>
-    </w:p>
-    <w:p>
-      <w:pPr>
-        <w:spacing w:before="240"/>
-      </w:pPr>
-      <w:r>
-        <w:t>Setup Cors</w:t>
-      </w:r>
+      <w:hyperlink r:id="rId6" w:history="1">
+        <w:r>
+          <w:rPr>
+            <w:rStyle w:val="Hyperlink"/>
+          </w:rPr>
+          <w:t>https://youtu.be/OrHO7UeDwZc?si=RXe_Jr-pRWoAh0MU</w:t>
+        </w:r>
+      </w:hyperlink>
+      <w:r>
+        <w:t xml:space="preserve"> </w:t>
+      </w:r>
+    </w:p>
+    <w:p>
+      <w:pPr>
+        <w:spacing w:before="240"/>
+      </w:pPr>
+      <w:r>
+        <w:t xml:space="preserve">Setup </w:t>
+      </w:r>
+      <w:proofErr w:type="spellStart"/>
+      <w:r>
+        <w:t>Cors</w:t>
+      </w:r>
+      <w:proofErr w:type="spellEnd"/>
       <w:r>
         <w:t xml:space="preserve"> : </w:t>
+      </w:r>
+      <w:hyperlink r:id="rId7" w:history="1">
+        <w:r>
+          <w:rPr>
+            <w:rStyle w:val="Hyperlink"/>
+          </w:rPr>
+          <w:t>https://youtu.be/VeX8MNhyGXo?si=hInvWuWeljwfn57n</w:t>
+        </w:r>
+      </w:hyperlink>
+      <w:r>
+        <w:t xml:space="preserve"> (38.18)</w:t>
       </w:r>
     </w:p>
     <w:p>

</xml_diff>